<commit_message>
working on invoice mailmerge
</commit_message>
<xml_diff>
--- a/Test/Invoice Template/invoiceTemplate.docx
+++ b/Test/Invoice Template/invoiceTemplate.docx
@@ -64,10 +64,7 @@
             <w:tcW w:w="3539" w:type="dxa"/>
             <w:hideMark/>
           </w:tcPr>
-          <w:p>
-            <w:bookmarkStart w:id="0" w:name="_GoBack"/>
-            <w:bookmarkEnd w:id="0"/>
-          </w:p>
+          <w:p/>
         </w:tc>
       </w:tr>
       <w:tr>
@@ -262,27 +259,7 @@
                 <w:sz w:val="32"/>
                 <w:szCs w:val="32"/>
               </w:rPr>
-              <w:t>«Invoice</w:t>
-            </w:r>
-            <w:r>
-              <w:rPr>
-                <w:rFonts w:cstheme="minorHAnsi"/>
-                <w:noProof/>
-                <w:color w:val="000000" w:themeColor="text1"/>
-                <w:sz w:val="32"/>
-                <w:szCs w:val="32"/>
-              </w:rPr>
-              <w:t xml:space="preserve"> </w:t>
-            </w:r>
-            <w:r>
-              <w:rPr>
-                <w:rFonts w:cstheme="minorHAnsi"/>
-                <w:noProof/>
-                <w:color w:val="000000" w:themeColor="text1"/>
-                <w:sz w:val="32"/>
-                <w:szCs w:val="32"/>
-              </w:rPr>
-              <w:t>Number»</w:t>
+              <w:t>«InvoiceNumber»</w:t>
             </w:r>
             <w:r>
               <w:rPr>
@@ -587,8 +564,8 @@
         <w:tblDescription w:val="Enter Quantity, Description, Unit Price, Discount, and Line Total in table columns, and Subtotal, Sales Tax, and Total at the end"/>
       </w:tblPr>
       <w:tblGrid>
-        <w:gridCol w:w="2410"/>
-        <w:gridCol w:w="5919"/>
+        <w:gridCol w:w="2411"/>
+        <w:gridCol w:w="5918"/>
         <w:gridCol w:w="2196"/>
       </w:tblGrid>
       <w:tr>
@@ -670,7 +647,7 @@
                 <w:rPr>
                   <w:noProof/>
                 </w:rPr>
-                <w:t>«cost Per Head»</w:t>
+                <w:t>«costPerHead»</w:t>
               </w:r>
             </w:fldSimple>
             <w:r>
@@ -679,14 +656,27 @@
             <w:r>
               <w:t xml:space="preserve">: </w:t>
             </w:r>
-            <w:fldSimple w:instr=" MERGEFIELD  &quot;Number of guests&quot;  \* MERGEFORMAT ">
-              <w:r>
-                <w:rPr>
-                  <w:noProof/>
-                </w:rPr>
-                <w:t>«Number of guests»</w:t>
-              </w:r>
-            </w:fldSimple>
+            <w:r>
+              <w:fldChar w:fldCharType="begin"/>
+            </w:r>
+            <w:r>
+              <w:instrText xml:space="preserve"> MERGEFIELD  numberofguests  \* MERGEFORMAT </w:instrText>
+            </w:r>
+            <w:r>
+              <w:fldChar w:fldCharType="separate"/>
+            </w:r>
+            <w:r>
+              <w:rPr>
+                <w:noProof/>
+              </w:rPr>
+              <w:t>«numberofguests»</w:t>
+            </w:r>
+            <w:r>
+              <w:rPr>
+                <w:noProof/>
+              </w:rPr>
+              <w:fldChar w:fldCharType="end"/>
+            </w:r>
           </w:p>
         </w:tc>
         <w:tc>
@@ -726,7 +716,23 @@
                 <w:noProof/>
                 <w:lang w:eastAsia="ja-JP"/>
               </w:rPr>
-              <w:t>«Guests Cost»</w:t>
+              <w:t>«</w:t>
+            </w:r>
+            <w:proofErr w:type="spellStart"/>
+            <w:r>
+              <w:rPr>
+                <w:noProof/>
+                <w:lang w:eastAsia="ja-JP"/>
+              </w:rPr>
+              <w:t>GuestsCost</w:t>
+            </w:r>
+            <w:proofErr w:type="spellEnd"/>
+            <w:r>
+              <w:rPr>
+                <w:noProof/>
+                <w:lang w:eastAsia="ja-JP"/>
+              </w:rPr>
+              <w:t>»</w:t>
             </w:r>
             <w:r>
               <w:rPr>
@@ -765,14 +771,27 @@
             <w:r>
               <w:t xml:space="preserve">Band Name: </w:t>
             </w:r>
-            <w:fldSimple w:instr=" MERGEFIELD  &quot;Band Name&quot;  \* MERGEFORMAT ">
-              <w:r>
-                <w:rPr>
-                  <w:noProof/>
-                </w:rPr>
-                <w:t>«Band Name»</w:t>
-              </w:r>
-            </w:fldSimple>
+            <w:r>
+              <w:fldChar w:fldCharType="begin"/>
+            </w:r>
+            <w:r>
+              <w:instrText xml:space="preserve"> MERGEFIELD  BandName  \* MERGEFORMAT </w:instrText>
+            </w:r>
+            <w:r>
+              <w:fldChar w:fldCharType="separate"/>
+            </w:r>
+            <w:r>
+              <w:rPr>
+                <w:noProof/>
+              </w:rPr>
+              <w:t>«BandName»</w:t>
+            </w:r>
+            <w:r>
+              <w:rPr>
+                <w:noProof/>
+              </w:rPr>
+              <w:fldChar w:fldCharType="end"/>
+            </w:r>
           </w:p>
         </w:tc>
         <w:tc>
@@ -799,7 +818,7 @@
               <w:rPr>
                 <w:lang w:eastAsia="ja-JP"/>
               </w:rPr>
-              <w:instrText xml:space="preserve"> MERGEFIELD  "Band Cost"  \* MERGEFORMAT </w:instrText>
+              <w:instrText xml:space="preserve"> MERGEFIELD  BandCost  \* MERGEFORMAT </w:instrText>
             </w:r>
             <w:r>
               <w:rPr>
@@ -812,7 +831,23 @@
                 <w:noProof/>
                 <w:lang w:eastAsia="ja-JP"/>
               </w:rPr>
-              <w:t>«Band Cost»</w:t>
+              <w:t>«</w:t>
+            </w:r>
+            <w:proofErr w:type="spellStart"/>
+            <w:r>
+              <w:rPr>
+                <w:noProof/>
+                <w:lang w:eastAsia="ja-JP"/>
+              </w:rPr>
+              <w:t>BandCost</w:t>
+            </w:r>
+            <w:proofErr w:type="spellEnd"/>
+            <w:r>
+              <w:rPr>
+                <w:noProof/>
+                <w:lang w:eastAsia="ja-JP"/>
+              </w:rPr>
+              <w:t>»</w:t>
             </w:r>
             <w:r>
               <w:rPr>
@@ -854,31 +889,43 @@
             <w:r>
               <w:t xml:space="preserve">: </w:t>
             </w:r>
-            <w:fldSimple w:instr=" MERGEFIELD  &quot;Guests Cost&quot;  \* MERGEFORMAT ">
+            <w:r>
+              <w:fldChar w:fldCharType="begin"/>
+            </w:r>
+            <w:r>
+              <w:instrText xml:space="preserve"> MERGEFIELD  GuestsCost  \* MERGEFORMAT </w:instrText>
+            </w:r>
+            <w:r>
+              <w:fldChar w:fldCharType="separate"/>
+            </w:r>
+            <w:r>
+              <w:rPr>
+                <w:noProof/>
+              </w:rPr>
+              <w:t>«GuestsCost»</w:t>
+            </w:r>
+            <w:r>
+              <w:rPr>
+                <w:noProof/>
+              </w:rPr>
+              <w:fldChar w:fldCharType="end"/>
+            </w:r>
+            <w:r>
+              <w:t>* the number of days</w:t>
+            </w:r>
+            <w:r>
+              <w:t xml:space="preserve">: </w:t>
+            </w:r>
+            <w:fldSimple w:instr=" MERGEFIELD  numberofDays  \* MERGEFORMAT ">
               <w:r>
                 <w:rPr>
                   <w:noProof/>
                 </w:rPr>
-                <w:t>«Guests Cost»</w:t>
+                <w:t>«numberofDays»</w:t>
               </w:r>
             </w:fldSimple>
-            <w:r>
-              <w:t xml:space="preserve"> </w:t>
-            </w:r>
-            <w:r>
-              <w:t>* the number of days</w:t>
-            </w:r>
-            <w:r>
-              <w:t xml:space="preserve">: </w:t>
-            </w:r>
-            <w:fldSimple w:instr=" MERGEFIELD  &quot;Number of Days&quot;  \* MERGEFORMAT ">
-              <w:r>
-                <w:rPr>
-                  <w:noProof/>
-                </w:rPr>
-                <w:t>«Number of Days»</w:t>
-              </w:r>
-            </w:fldSimple>
+            <w:bookmarkStart w:id="0" w:name="_GoBack"/>
+            <w:bookmarkEnd w:id="0"/>
           </w:p>
         </w:tc>
         <w:tc>
@@ -905,7 +952,7 @@
               <w:rPr>
                 <w:lang w:eastAsia="ja-JP"/>
               </w:rPr>
-              <w:instrText xml:space="preserve"> MERGEFIELD  "Cost per day"  \* MERGEFORMAT </w:instrText>
+              <w:instrText xml:space="preserve"> MERGEFIELD  CostPerDay  \* MERGEFORMAT </w:instrText>
             </w:r>
             <w:r>
               <w:rPr>
@@ -918,7 +965,23 @@
                 <w:noProof/>
                 <w:lang w:eastAsia="ja-JP"/>
               </w:rPr>
-              <w:t>«Cost per day»</w:t>
+              <w:t>«</w:t>
+            </w:r>
+            <w:proofErr w:type="spellStart"/>
+            <w:r>
+              <w:rPr>
+                <w:noProof/>
+                <w:lang w:eastAsia="ja-JP"/>
+              </w:rPr>
+              <w:t>CostPerDay</w:t>
+            </w:r>
+            <w:proofErr w:type="spellEnd"/>
+            <w:r>
+              <w:rPr>
+                <w:noProof/>
+                <w:lang w:eastAsia="ja-JP"/>
+              </w:rPr>
+              <w:t>»</w:t>
             </w:r>
             <w:r>
               <w:rPr>
@@ -1000,14 +1063,27 @@
             <w:pPr>
               <w:jc w:val="right"/>
             </w:pPr>
-            <w:fldSimple w:instr=" MERGEFIELD  &quot;Sub Total&quot;  \* MERGEFORMAT ">
-              <w:r>
-                <w:rPr>
-                  <w:noProof/>
-                </w:rPr>
-                <w:t>«Sub Total»</w:t>
-              </w:r>
-            </w:fldSimple>
+            <w:r>
+              <w:fldChar w:fldCharType="begin"/>
+            </w:r>
+            <w:r>
+              <w:instrText xml:space="preserve"> MERGEFIELD  subTotal  \* MERGEFORMAT </w:instrText>
+            </w:r>
+            <w:r>
+              <w:fldChar w:fldCharType="separate"/>
+            </w:r>
+            <w:r>
+              <w:rPr>
+                <w:noProof/>
+              </w:rPr>
+              <w:t>«subTotal»</w:t>
+            </w:r>
+            <w:r>
+              <w:rPr>
+                <w:noProof/>
+              </w:rPr>
+              <w:fldChar w:fldCharType="end"/>
+            </w:r>
           </w:p>
         </w:tc>
       </w:tr>
@@ -1111,12 +1187,12 @@
             <w:pPr>
               <w:jc w:val="right"/>
             </w:pPr>
-            <w:fldSimple w:instr=" MERGEFIELD  &quot;Total Cost&quot;  \* MERGEFORMAT ">
+            <w:fldSimple w:instr=" MERGEFIELD  TotalCost  \* MERGEFORMAT ">
               <w:r>
                 <w:rPr>
                   <w:noProof/>
                 </w:rPr>
-                <w:t>«Total Cost»</w:t>
+                <w:t>«TotalCost»</w:t>
               </w:r>
             </w:fldSimple>
           </w:p>
@@ -1125,10 +1201,12 @@
     </w:tbl>
     <w:p/>
     <w:sectPr>
-      <w:headerReference w:type="default" r:id="rId11"/>
-      <w:footerReference w:type="default" r:id="rId12"/>
-      <w:headerReference w:type="first" r:id="rId13"/>
-      <w:footerReference w:type="first" r:id="rId14"/>
+      <w:headerReference w:type="even" r:id="rId11"/>
+      <w:headerReference w:type="default" r:id="rId12"/>
+      <w:footerReference w:type="even" r:id="rId13"/>
+      <w:footerReference w:type="default" r:id="rId14"/>
+      <w:headerReference w:type="first" r:id="rId15"/>
+      <w:footerReference w:type="first" r:id="rId16"/>
       <w:pgSz w:w="12240" w:h="15840" w:code="1"/>
       <w:pgMar w:top="720" w:right="864" w:bottom="1440" w:left="864" w:header="432" w:footer="720" w:gutter="0"/>
       <w:cols w:space="720"/>
@@ -1173,11 +1251,21 @@
       <w:pStyle w:val="Footer"/>
     </w:pPr>
   </w:p>
+</w:ftr>
+</file>
+
+<file path=word/footer2.xml><?xml version="1.0" encoding="utf-8"?>
+<w:ftr xmlns:wpc="http://schemas.microsoft.com/office/word/2010/wordprocessingCanvas" xmlns:cx="http://schemas.microsoft.com/office/drawing/2014/chartex" xmlns:cx1="http://schemas.microsoft.com/office/drawing/2015/9/8/chartex" xmlns:cx2="http://schemas.microsoft.com/office/drawing/2015/10/21/chartex" xmlns:cx3="http://schemas.microsoft.com/office/drawing/2016/5/9/chartex" xmlns:cx4="http://schemas.microsoft.com/office/drawing/2016/5/10/chartex" xmlns:cx5="http://schemas.microsoft.com/office/drawing/2016/5/11/chartex" xmlns:cx6="http://schemas.microsoft.com/office/drawing/2016/5/12/chartex" xmlns:cx7="http://schemas.microsoft.com/office/drawing/2016/5/13/chartex" xmlns:cx8="http://schemas.microsoft.com/office/drawing/2016/5/14/chartex" xmlns:mc="http://schemas.openxmlformats.org/markup-compatibility/2006" xmlns:aink="http://schemas.microsoft.com/office/drawing/2016/ink" xmlns:am3d="http://schemas.microsoft.com/office/drawing/2017/model3d" xmlns:o="urn:schemas-microsoft-com:office:office" xmlns:r="http://schemas.openxmlformats.org/officeDocument/2006/relationships" xmlns:m="http://schemas.openxmlformats.org/officeDocument/2006/math" xmlns:v="urn:schemas-microsoft-com:vml" xmlns:wp14="http://schemas.microsoft.com/office/word/2010/wordprocessingDrawing" xmlns:wp="http://schemas.openxmlformats.org/drawingml/2006/wordprocessingDrawing" xmlns:w10="urn:schemas-microsoft-com:office:word" xmlns:w="http://schemas.openxmlformats.org/wordprocessingml/2006/main" xmlns:w14="http://schemas.microsoft.com/office/word/2010/wordml" xmlns:w15="http://schemas.microsoft.com/office/word/2012/wordml" xmlns:w16cid="http://schemas.microsoft.com/office/word/2016/wordml/cid" xmlns:w16se="http://schemas.microsoft.com/office/word/2015/wordml/symex" xmlns:wpg="http://schemas.microsoft.com/office/word/2010/wordprocessingGroup" xmlns:wpi="http://schemas.microsoft.com/office/word/2010/wordprocessingInk" xmlns:wne="http://schemas.microsoft.com/office/word/2006/wordml" xmlns:wps="http://schemas.microsoft.com/office/word/2010/wordprocessingShape" mc:Ignorable="w14 w15 w16se w16cid wp14">
+  <w:p>
+    <w:pPr>
+      <w:pStyle w:val="Footer"/>
+    </w:pPr>
+  </w:p>
   <w:p/>
 </w:ftr>
 </file>
 
-<file path=word/footer2.xml><?xml version="1.0" encoding="utf-8"?>
+<file path=word/footer3.xml><?xml version="1.0" encoding="utf-8"?>
 <w:ftr xmlns:wpc="http://schemas.microsoft.com/office/word/2010/wordprocessingCanvas" xmlns:cx="http://schemas.microsoft.com/office/drawing/2014/chartex" xmlns:cx1="http://schemas.microsoft.com/office/drawing/2015/9/8/chartex" xmlns:cx2="http://schemas.microsoft.com/office/drawing/2015/10/21/chartex" xmlns:cx3="http://schemas.microsoft.com/office/drawing/2016/5/9/chartex" xmlns:cx4="http://schemas.microsoft.com/office/drawing/2016/5/10/chartex" xmlns:cx5="http://schemas.microsoft.com/office/drawing/2016/5/11/chartex" xmlns:cx6="http://schemas.microsoft.com/office/drawing/2016/5/12/chartex" xmlns:cx7="http://schemas.microsoft.com/office/drawing/2016/5/13/chartex" xmlns:cx8="http://schemas.microsoft.com/office/drawing/2016/5/14/chartex" xmlns:mc="http://schemas.openxmlformats.org/markup-compatibility/2006" xmlns:aink="http://schemas.microsoft.com/office/drawing/2016/ink" xmlns:am3d="http://schemas.microsoft.com/office/drawing/2017/model3d" xmlns:o="urn:schemas-microsoft-com:office:office" xmlns:r="http://schemas.openxmlformats.org/officeDocument/2006/relationships" xmlns:m="http://schemas.openxmlformats.org/officeDocument/2006/math" xmlns:v="urn:schemas-microsoft-com:vml" xmlns:wp14="http://schemas.microsoft.com/office/word/2010/wordprocessingDrawing" xmlns:wp="http://schemas.openxmlformats.org/drawingml/2006/wordprocessingDrawing" xmlns:w10="urn:schemas-microsoft-com:office:word" xmlns:w="http://schemas.openxmlformats.org/wordprocessingml/2006/main" xmlns:w14="http://schemas.microsoft.com/office/word/2010/wordml" xmlns:w15="http://schemas.microsoft.com/office/word/2012/wordml" xmlns:w16cid="http://schemas.microsoft.com/office/word/2016/wordml/cid" xmlns:w16se="http://schemas.microsoft.com/office/word/2015/wordml/symex" xmlns:wpg="http://schemas.microsoft.com/office/word/2010/wordprocessingGroup" xmlns:wpi="http://schemas.microsoft.com/office/word/2010/wordprocessingInk" xmlns:wne="http://schemas.microsoft.com/office/word/2006/wordml" xmlns:wps="http://schemas.microsoft.com/office/word/2010/wordprocessingShape" mc:Ignorable="w14 w15 w16se w16cid wp14">
   <w:p>
     <w:pPr>
@@ -1389,12 +1477,22 @@
 
 <file path=word/header1.xml><?xml version="1.0" encoding="utf-8"?>
 <w:hdr xmlns:wpc="http://schemas.microsoft.com/office/word/2010/wordprocessingCanvas" xmlns:cx="http://schemas.microsoft.com/office/drawing/2014/chartex" xmlns:cx1="http://schemas.microsoft.com/office/drawing/2015/9/8/chartex" xmlns:cx2="http://schemas.microsoft.com/office/drawing/2015/10/21/chartex" xmlns:cx3="http://schemas.microsoft.com/office/drawing/2016/5/9/chartex" xmlns:cx4="http://schemas.microsoft.com/office/drawing/2016/5/10/chartex" xmlns:cx5="http://schemas.microsoft.com/office/drawing/2016/5/11/chartex" xmlns:cx6="http://schemas.microsoft.com/office/drawing/2016/5/12/chartex" xmlns:cx7="http://schemas.microsoft.com/office/drawing/2016/5/13/chartex" xmlns:cx8="http://schemas.microsoft.com/office/drawing/2016/5/14/chartex" xmlns:mc="http://schemas.openxmlformats.org/markup-compatibility/2006" xmlns:aink="http://schemas.microsoft.com/office/drawing/2016/ink" xmlns:am3d="http://schemas.microsoft.com/office/drawing/2017/model3d" xmlns:o="urn:schemas-microsoft-com:office:office" xmlns:r="http://schemas.openxmlformats.org/officeDocument/2006/relationships" xmlns:m="http://schemas.openxmlformats.org/officeDocument/2006/math" xmlns:v="urn:schemas-microsoft-com:vml" xmlns:wp14="http://schemas.microsoft.com/office/word/2010/wordprocessingDrawing" xmlns:wp="http://schemas.openxmlformats.org/drawingml/2006/wordprocessingDrawing" xmlns:w10="urn:schemas-microsoft-com:office:word" xmlns:w="http://schemas.openxmlformats.org/wordprocessingml/2006/main" xmlns:w14="http://schemas.microsoft.com/office/word/2010/wordml" xmlns:w15="http://schemas.microsoft.com/office/word/2012/wordml" xmlns:w16cid="http://schemas.microsoft.com/office/word/2016/wordml/cid" xmlns:w16se="http://schemas.microsoft.com/office/word/2015/wordml/symex" xmlns:wpg="http://schemas.microsoft.com/office/word/2010/wordprocessingGroup" xmlns:wpi="http://schemas.microsoft.com/office/word/2010/wordprocessingInk" xmlns:wne="http://schemas.microsoft.com/office/word/2006/wordml" xmlns:wps="http://schemas.microsoft.com/office/word/2010/wordprocessingShape" mc:Ignorable="w14 w15 w16se w16cid wp14">
+  <w:p>
+    <w:pPr>
+      <w:pStyle w:val="Header"/>
+    </w:pPr>
+  </w:p>
+</w:hdr>
+</file>
+
+<file path=word/header2.xml><?xml version="1.0" encoding="utf-8"?>
+<w:hdr xmlns:wpc="http://schemas.microsoft.com/office/word/2010/wordprocessingCanvas" xmlns:cx="http://schemas.microsoft.com/office/drawing/2014/chartex" xmlns:cx1="http://schemas.microsoft.com/office/drawing/2015/9/8/chartex" xmlns:cx2="http://schemas.microsoft.com/office/drawing/2015/10/21/chartex" xmlns:cx3="http://schemas.microsoft.com/office/drawing/2016/5/9/chartex" xmlns:cx4="http://schemas.microsoft.com/office/drawing/2016/5/10/chartex" xmlns:cx5="http://schemas.microsoft.com/office/drawing/2016/5/11/chartex" xmlns:cx6="http://schemas.microsoft.com/office/drawing/2016/5/12/chartex" xmlns:cx7="http://schemas.microsoft.com/office/drawing/2016/5/13/chartex" xmlns:cx8="http://schemas.microsoft.com/office/drawing/2016/5/14/chartex" xmlns:mc="http://schemas.openxmlformats.org/markup-compatibility/2006" xmlns:aink="http://schemas.microsoft.com/office/drawing/2016/ink" xmlns:am3d="http://schemas.microsoft.com/office/drawing/2017/model3d" xmlns:o="urn:schemas-microsoft-com:office:office" xmlns:r="http://schemas.openxmlformats.org/officeDocument/2006/relationships" xmlns:m="http://schemas.openxmlformats.org/officeDocument/2006/math" xmlns:v="urn:schemas-microsoft-com:vml" xmlns:wp14="http://schemas.microsoft.com/office/word/2010/wordprocessingDrawing" xmlns:wp="http://schemas.openxmlformats.org/drawingml/2006/wordprocessingDrawing" xmlns:w10="urn:schemas-microsoft-com:office:word" xmlns:w="http://schemas.openxmlformats.org/wordprocessingml/2006/main" xmlns:w14="http://schemas.microsoft.com/office/word/2010/wordml" xmlns:w15="http://schemas.microsoft.com/office/word/2012/wordml" xmlns:w16cid="http://schemas.microsoft.com/office/word/2016/wordml/cid" xmlns:w16se="http://schemas.microsoft.com/office/word/2015/wordml/symex" xmlns:wpg="http://schemas.microsoft.com/office/word/2010/wordprocessingGroup" xmlns:wpi="http://schemas.microsoft.com/office/word/2010/wordprocessingInk" xmlns:wne="http://schemas.microsoft.com/office/word/2006/wordml" xmlns:wps="http://schemas.microsoft.com/office/word/2010/wordprocessingShape" mc:Ignorable="w14 w15 w16se w16cid wp14">
   <w:p/>
   <w:p/>
 </w:hdr>
 </file>
 
-<file path=word/header2.xml><?xml version="1.0" encoding="utf-8"?>
+<file path=word/header3.xml><?xml version="1.0" encoding="utf-8"?>
 <w:hdr xmlns:wpc="http://schemas.microsoft.com/office/word/2010/wordprocessingCanvas" xmlns:cx="http://schemas.microsoft.com/office/drawing/2014/chartex" xmlns:cx1="http://schemas.microsoft.com/office/drawing/2015/9/8/chartex" xmlns:cx2="http://schemas.microsoft.com/office/drawing/2015/10/21/chartex" xmlns:cx3="http://schemas.microsoft.com/office/drawing/2016/5/9/chartex" xmlns:cx4="http://schemas.microsoft.com/office/drawing/2016/5/10/chartex" xmlns:cx5="http://schemas.microsoft.com/office/drawing/2016/5/11/chartex" xmlns:cx6="http://schemas.microsoft.com/office/drawing/2016/5/12/chartex" xmlns:cx7="http://schemas.microsoft.com/office/drawing/2016/5/13/chartex" xmlns:cx8="http://schemas.microsoft.com/office/drawing/2016/5/14/chartex" xmlns:mc="http://schemas.openxmlformats.org/markup-compatibility/2006" xmlns:aink="http://schemas.microsoft.com/office/drawing/2016/ink" xmlns:am3d="http://schemas.microsoft.com/office/drawing/2017/model3d" xmlns:o="urn:schemas-microsoft-com:office:office" xmlns:r="http://schemas.openxmlformats.org/officeDocument/2006/relationships" xmlns:m="http://schemas.openxmlformats.org/officeDocument/2006/math" xmlns:v="urn:schemas-microsoft-com:vml" xmlns:wp14="http://schemas.microsoft.com/office/word/2010/wordprocessingDrawing" xmlns:wp="http://schemas.openxmlformats.org/drawingml/2006/wordprocessingDrawing" xmlns:w10="urn:schemas-microsoft-com:office:word" xmlns:w="http://schemas.openxmlformats.org/wordprocessingml/2006/main" xmlns:w14="http://schemas.microsoft.com/office/word/2010/wordml" xmlns:w15="http://schemas.microsoft.com/office/word/2012/wordml" xmlns:w16cid="http://schemas.microsoft.com/office/word/2016/wordml/cid" xmlns:w16se="http://schemas.microsoft.com/office/word/2015/wordml/symex" xmlns:wpg="http://schemas.microsoft.com/office/word/2010/wordprocessingGroup" xmlns:wpi="http://schemas.microsoft.com/office/word/2010/wordprocessingInk" xmlns:wne="http://schemas.microsoft.com/office/word/2006/wordml" xmlns:wps="http://schemas.microsoft.com/office/word/2010/wordprocessingShape" mc:Ignorable="w14 w15 w16se w16cid wp14">
   <w:p>
     <w:pPr>
@@ -1920,6 +2018,7 @@
     <w:lsdException w:name="HTML Sample" w:semiHidden="1" w:unhideWhenUsed="1"/>
     <w:lsdException w:name="HTML Typewriter" w:semiHidden="1" w:unhideWhenUsed="1"/>
     <w:lsdException w:name="HTML Variable" w:semiHidden="1" w:unhideWhenUsed="1"/>
+    <w:lsdException w:name="Normal Table" w:semiHidden="1" w:unhideWhenUsed="1"/>
     <w:lsdException w:name="annotation subject" w:semiHidden="1" w:unhideWhenUsed="1"/>
     <w:lsdException w:name="No List" w:semiHidden="1" w:unhideWhenUsed="1"/>
     <w:lsdException w:name="Outline List 1" w:semiHidden="1" w:unhideWhenUsed="1"/>
@@ -1965,9 +2064,11 @@
     <w:lsdException w:name="Table Subtle 1" w:semiHidden="1" w:unhideWhenUsed="1"/>
     <w:lsdException w:name="Table Subtle 2" w:semiHidden="1" w:unhideWhenUsed="1"/>
     <w:lsdException w:name="Table Web 1" w:semiHidden="1" w:unhideWhenUsed="1"/>
+    <w:lsdException w:name="Table Web 2" w:semiHidden="1" w:unhideWhenUsed="1"/>
     <w:lsdException w:name="Table Web 3" w:semiHidden="1" w:unhideWhenUsed="1"/>
     <w:lsdException w:name="Balloon Text" w:semiHidden="1" w:unhideWhenUsed="1"/>
     <w:lsdException w:name="Table Grid" w:uiPriority="39"/>
+    <w:lsdException w:name="Table Theme" w:semiHidden="1" w:unhideWhenUsed="1"/>
     <w:lsdException w:name="Placeholder Text" w:semiHidden="1"/>
     <w:lsdException w:name="No Spacing" w:semiHidden="1" w:uiPriority="1" w:unhideWhenUsed="1" w:qFormat="1"/>
     <w:lsdException w:name="Light Shading" w:uiPriority="60"/>
@@ -3385,7 +3486,7 @@
     <w:charset w:val="00"/>
     <w:family w:val="roman"/>
     <w:pitch w:val="variable"/>
-    <w:sig w:usb0="E0002AFF" w:usb1="C0007843" w:usb2="00000009" w:usb3="00000000" w:csb0="000001FF" w:csb1="00000000"/>
+    <w:sig w:usb0="E0002AFF" w:usb1="C0007841" w:usb2="00000009" w:usb3="00000000" w:csb0="000001FF" w:csb1="00000000"/>
   </w:font>
   <w:font w:name="Microsoft Sans Serif">
     <w:panose1 w:val="020B0604020202020204"/>
@@ -3429,7 +3530,7 @@
     <w:charset w:val="00"/>
     <w:family w:val="swiss"/>
     <w:pitch w:val="variable"/>
-    <w:sig w:usb0="E0002AFF" w:usb1="4000ACFF" w:usb2="00000001" w:usb3="00000000" w:csb0="000001FF" w:csb1="00000000"/>
+    <w:sig w:usb0="E1002AFF" w:usb1="4000ACFF" w:usb2="00000009" w:usb3="00000000" w:csb0="000001FF" w:csb1="00000000"/>
   </w:font>
   <w:font w:name="Calibri Light">
     <w:panose1 w:val="020F0302020204030204"/>
@@ -3457,6 +3558,7 @@
   </w:compat>
   <w:rsids>
     <w:rsidRoot w:val="005F2028"/>
+    <w:rsid w:val="002B1350"/>
     <w:rsid w:val="005F2028"/>
   </w:rsids>
   <m:mathPr>
@@ -4697,7 +4799,7 @@
 </file>
 
 <file path=customXml/itemProps4.xml><?xml version="1.0" encoding="utf-8"?>
-<ds:datastoreItem xmlns:ds="http://schemas.openxmlformats.org/officeDocument/2006/customXml" ds:itemID="{C3A32325-3CB7-4CB9-82FB-546804986900}">
+<ds:datastoreItem xmlns:ds="http://schemas.openxmlformats.org/officeDocument/2006/customXml" ds:itemID="{510E16B9-2F8A-46E3-8D98-2875249F8C3F}">
   <ds:schemaRefs>
     <ds:schemaRef ds:uri="http://schemas.openxmlformats.org/officeDocument/2006/bibliography"/>
   </ds:schemaRefs>

</xml_diff>

<commit_message>
mail merge now works
</commit_message>
<xml_diff>
--- a/Test/Invoice Template/invoiceTemplate.docx
+++ b/Test/Invoice Template/invoiceTemplate.docx
@@ -259,7 +259,19 @@
                 <w:sz w:val="32"/>
                 <w:szCs w:val="32"/>
               </w:rPr>
-              <w:t>«InvoiceNumber»</w:t>
+              <w:t>«Invoice</w:t>
+            </w:r>
+            <w:bookmarkStart w:id="0" w:name="_GoBack"/>
+            <w:bookmarkEnd w:id="0"/>
+            <w:r>
+              <w:rPr>
+                <w:rFonts w:cstheme="minorHAnsi"/>
+                <w:noProof/>
+                <w:color w:val="000000" w:themeColor="text1"/>
+                <w:sz w:val="32"/>
+                <w:szCs w:val="32"/>
+              </w:rPr>
+              <w:t>Number»</w:t>
             </w:r>
             <w:r>
               <w:rPr>
@@ -642,41 +654,41 @@
             <w:r>
               <w:t xml:space="preserve">: </w:t>
             </w:r>
-            <w:fldSimple w:instr=" MERGEFIELD  costPerHead  \* MERGEFORMAT ">
+            <w:r>
+              <w:fldChar w:fldCharType="begin"/>
+            </w:r>
+            <w:r>
+              <w:instrText xml:space="preserve"> MERGEFIELD  costPerHead  \* MERGEFORMAT </w:instrText>
+            </w:r>
+            <w:r>
+              <w:fldChar w:fldCharType="separate"/>
+            </w:r>
+            <w:r>
+              <w:rPr>
+                <w:noProof/>
+              </w:rPr>
+              <w:t>«costPerHead»</w:t>
+            </w:r>
+            <w:r>
+              <w:rPr>
+                <w:noProof/>
+              </w:rPr>
+              <w:fldChar w:fldCharType="end"/>
+            </w:r>
+            <w:r>
+              <w:t xml:space="preserve"> * number of guests</w:t>
+            </w:r>
+            <w:r>
+              <w:t xml:space="preserve">: </w:t>
+            </w:r>
+            <w:fldSimple w:instr=" MERGEFIELD  numberofguests  \* MERGEFORMAT ">
               <w:r>
                 <w:rPr>
                   <w:noProof/>
                 </w:rPr>
-                <w:t>«costPerHead»</w:t>
+                <w:t>«numberofguests»</w:t>
               </w:r>
             </w:fldSimple>
-            <w:r>
-              <w:t xml:space="preserve"> * number of guests</w:t>
-            </w:r>
-            <w:r>
-              <w:t xml:space="preserve">: </w:t>
-            </w:r>
-            <w:r>
-              <w:fldChar w:fldCharType="begin"/>
-            </w:r>
-            <w:r>
-              <w:instrText xml:space="preserve"> MERGEFIELD  numberofguests  \* MERGEFORMAT </w:instrText>
-            </w:r>
-            <w:r>
-              <w:fldChar w:fldCharType="separate"/>
-            </w:r>
-            <w:r>
-              <w:rPr>
-                <w:noProof/>
-              </w:rPr>
-              <w:t>«numberofguests»</w:t>
-            </w:r>
-            <w:r>
-              <w:rPr>
-                <w:noProof/>
-              </w:rPr>
-              <w:fldChar w:fldCharType="end"/>
-            </w:r>
           </w:p>
         </w:tc>
         <w:tc>
@@ -691,12 +703,6 @@
               <w:rPr>
                 <w:lang w:eastAsia="ja-JP"/>
               </w:rPr>
-              <w:t>£</w:t>
-            </w:r>
-            <w:r>
-              <w:rPr>
-                <w:lang w:eastAsia="ja-JP"/>
-              </w:rPr>
               <w:fldChar w:fldCharType="begin"/>
             </w:r>
             <w:r>
@@ -716,23 +722,7 @@
                 <w:noProof/>
                 <w:lang w:eastAsia="ja-JP"/>
               </w:rPr>
-              <w:t>«</w:t>
-            </w:r>
-            <w:proofErr w:type="spellStart"/>
-            <w:r>
-              <w:rPr>
-                <w:noProof/>
-                <w:lang w:eastAsia="ja-JP"/>
-              </w:rPr>
-              <w:t>GuestsCost</w:t>
-            </w:r>
-            <w:proofErr w:type="spellEnd"/>
-            <w:r>
-              <w:rPr>
-                <w:noProof/>
-                <w:lang w:eastAsia="ja-JP"/>
-              </w:rPr>
-              <w:t>»</w:t>
+              <w:t>«GuestsCost»</w:t>
             </w:r>
             <w:r>
               <w:rPr>
@@ -771,27 +761,14 @@
             <w:r>
               <w:t xml:space="preserve">Band Name: </w:t>
             </w:r>
-            <w:r>
-              <w:fldChar w:fldCharType="begin"/>
-            </w:r>
-            <w:r>
-              <w:instrText xml:space="preserve"> MERGEFIELD  BandName  \* MERGEFORMAT </w:instrText>
-            </w:r>
-            <w:r>
-              <w:fldChar w:fldCharType="separate"/>
-            </w:r>
-            <w:r>
-              <w:rPr>
-                <w:noProof/>
-              </w:rPr>
-              <w:t>«BandName»</w:t>
-            </w:r>
-            <w:r>
-              <w:rPr>
-                <w:noProof/>
-              </w:rPr>
-              <w:fldChar w:fldCharType="end"/>
-            </w:r>
+            <w:fldSimple w:instr=" MERGEFIELD  BandName  \* MERGEFORMAT ">
+              <w:r>
+                <w:rPr>
+                  <w:noProof/>
+                </w:rPr>
+                <w:t>«BandName»</w:t>
+              </w:r>
+            </w:fldSimple>
           </w:p>
         </w:tc>
         <w:tc>
@@ -806,12 +783,6 @@
               <w:rPr>
                 <w:lang w:eastAsia="ja-JP"/>
               </w:rPr>
-              <w:t>£</w:t>
-            </w:r>
-            <w:r>
-              <w:rPr>
-                <w:lang w:eastAsia="ja-JP"/>
-              </w:rPr>
               <w:fldChar w:fldCharType="begin"/>
             </w:r>
             <w:r>
@@ -831,23 +802,7 @@
                 <w:noProof/>
                 <w:lang w:eastAsia="ja-JP"/>
               </w:rPr>
-              <w:t>«</w:t>
-            </w:r>
-            <w:proofErr w:type="spellStart"/>
-            <w:r>
-              <w:rPr>
-                <w:noProof/>
-                <w:lang w:eastAsia="ja-JP"/>
-              </w:rPr>
-              <w:t>BandCost</w:t>
-            </w:r>
-            <w:proofErr w:type="spellEnd"/>
-            <w:r>
-              <w:rPr>
-                <w:noProof/>
-                <w:lang w:eastAsia="ja-JP"/>
-              </w:rPr>
-              <w:t>»</w:t>
+              <w:t>«BandCost»</w:t>
             </w:r>
             <w:r>
               <w:rPr>
@@ -889,43 +844,41 @@
             <w:r>
               <w:t xml:space="preserve">: </w:t>
             </w:r>
-            <w:r>
-              <w:fldChar w:fldCharType="begin"/>
-            </w:r>
-            <w:r>
-              <w:instrText xml:space="preserve"> MERGEFIELD  GuestsCost  \* MERGEFORMAT </w:instrText>
-            </w:r>
-            <w:r>
-              <w:fldChar w:fldCharType="separate"/>
-            </w:r>
-            <w:r>
-              <w:rPr>
-                <w:noProof/>
-              </w:rPr>
-              <w:t>«GuestsCost»</w:t>
-            </w:r>
-            <w:r>
-              <w:rPr>
-                <w:noProof/>
-              </w:rPr>
-              <w:fldChar w:fldCharType="end"/>
-            </w:r>
-            <w:r>
-              <w:t>* the number of days</w:t>
-            </w:r>
-            <w:r>
-              <w:t xml:space="preserve">: </w:t>
-            </w:r>
-            <w:fldSimple w:instr=" MERGEFIELD  numberofDays  \* MERGEFORMAT ">
+            <w:fldSimple w:instr=" MERGEFIELD  GuestsCost  \* MERGEFORMAT ">
               <w:r>
                 <w:rPr>
                   <w:noProof/>
                 </w:rPr>
-                <w:t>«numberofDays»</w:t>
+                <w:t>«GuestsCost»</w:t>
               </w:r>
             </w:fldSimple>
-            <w:bookmarkStart w:id="0" w:name="_GoBack"/>
-            <w:bookmarkEnd w:id="0"/>
+            <w:r>
+              <w:t>* the number of days</w:t>
+            </w:r>
+            <w:r>
+              <w:t xml:space="preserve">: </w:t>
+            </w:r>
+            <w:r>
+              <w:fldChar w:fldCharType="begin"/>
+            </w:r>
+            <w:r>
+              <w:instrText xml:space="preserve"> MERGEFIELD  numberofDays  \* MERGEFORMAT </w:instrText>
+            </w:r>
+            <w:r>
+              <w:fldChar w:fldCharType="separate"/>
+            </w:r>
+            <w:r>
+              <w:rPr>
+                <w:noProof/>
+              </w:rPr>
+              <w:t>«numberofDays»</w:t>
+            </w:r>
+            <w:r>
+              <w:rPr>
+                <w:noProof/>
+              </w:rPr>
+              <w:fldChar w:fldCharType="end"/>
+            </w:r>
           </w:p>
         </w:tc>
         <w:tc>
@@ -940,12 +893,6 @@
               <w:rPr>
                 <w:lang w:eastAsia="ja-JP"/>
               </w:rPr>
-              <w:t>£</w:t>
-            </w:r>
-            <w:r>
-              <w:rPr>
-                <w:lang w:eastAsia="ja-JP"/>
-              </w:rPr>
               <w:fldChar w:fldCharType="begin"/>
             </w:r>
             <w:r>
@@ -965,23 +912,7 @@
                 <w:noProof/>
                 <w:lang w:eastAsia="ja-JP"/>
               </w:rPr>
-              <w:t>«</w:t>
-            </w:r>
-            <w:proofErr w:type="spellStart"/>
-            <w:r>
-              <w:rPr>
-                <w:noProof/>
-                <w:lang w:eastAsia="ja-JP"/>
-              </w:rPr>
-              <w:t>CostPerDay</w:t>
-            </w:r>
-            <w:proofErr w:type="spellEnd"/>
-            <w:r>
-              <w:rPr>
-                <w:noProof/>
-                <w:lang w:eastAsia="ja-JP"/>
-              </w:rPr>
-              <w:t>»</w:t>
+              <w:t>«CostPerDay»</w:t>
             </w:r>
             <w:r>
               <w:rPr>
@@ -1063,27 +994,14 @@
             <w:pPr>
               <w:jc w:val="right"/>
             </w:pPr>
-            <w:r>
-              <w:fldChar w:fldCharType="begin"/>
-            </w:r>
-            <w:r>
-              <w:instrText xml:space="preserve"> MERGEFIELD  subTotal  \* MERGEFORMAT </w:instrText>
-            </w:r>
-            <w:r>
-              <w:fldChar w:fldCharType="separate"/>
-            </w:r>
-            <w:r>
-              <w:rPr>
-                <w:noProof/>
-              </w:rPr>
-              <w:t>«subTotal»</w:t>
-            </w:r>
-            <w:r>
-              <w:rPr>
-                <w:noProof/>
-              </w:rPr>
-              <w:fldChar w:fldCharType="end"/>
-            </w:r>
+            <w:fldSimple w:instr=" MERGEFIELD  subTotal  \* MERGEFORMAT ">
+              <w:r>
+                <w:rPr>
+                  <w:noProof/>
+                </w:rPr>
+                <w:t>«subTotal»</w:t>
+              </w:r>
+            </w:fldSimple>
           </w:p>
         </w:tc>
       </w:tr>
@@ -1122,14 +1040,27 @@
             <w:pPr>
               <w:jc w:val="right"/>
             </w:pPr>
-            <w:fldSimple w:instr=" MERGEFIELD  VAT  \* MERGEFORMAT ">
-              <w:r>
-                <w:rPr>
-                  <w:noProof/>
-                </w:rPr>
-                <w:t>«VAT»</w:t>
-              </w:r>
-            </w:fldSimple>
+            <w:r>
+              <w:fldChar w:fldCharType="begin"/>
+            </w:r>
+            <w:r>
+              <w:instrText xml:space="preserve"> MERGEFIELD  VAT  \* MERGEFORMAT </w:instrText>
+            </w:r>
+            <w:r>
+              <w:fldChar w:fldCharType="separate"/>
+            </w:r>
+            <w:r>
+              <w:rPr>
+                <w:noProof/>
+              </w:rPr>
+              <w:t>«VAT»</w:t>
+            </w:r>
+            <w:r>
+              <w:rPr>
+                <w:noProof/>
+              </w:rPr>
+              <w:fldChar w:fldCharType="end"/>
+            </w:r>
           </w:p>
         </w:tc>
       </w:tr>
@@ -1187,14 +1118,27 @@
             <w:pPr>
               <w:jc w:val="right"/>
             </w:pPr>
-            <w:fldSimple w:instr=" MERGEFIELD  TotalCost  \* MERGEFORMAT ">
-              <w:r>
-                <w:rPr>
-                  <w:noProof/>
-                </w:rPr>
-                <w:t>«TotalCost»</w:t>
-              </w:r>
-            </w:fldSimple>
+            <w:r>
+              <w:fldChar w:fldCharType="begin"/>
+            </w:r>
+            <w:r>
+              <w:instrText xml:space="preserve"> MERGEFIELD  TotalCost  \* MERGEFORMAT </w:instrText>
+            </w:r>
+            <w:r>
+              <w:fldChar w:fldCharType="separate"/>
+            </w:r>
+            <w:r>
+              <w:rPr>
+                <w:noProof/>
+              </w:rPr>
+              <w:t>«TotalCost»</w:t>
+            </w:r>
+            <w:r>
+              <w:rPr>
+                <w:noProof/>
+              </w:rPr>
+              <w:fldChar w:fldCharType="end"/>
+            </w:r>
           </w:p>
         </w:tc>
       </w:tr>
@@ -3486,7 +3430,7 @@
     <w:charset w:val="00"/>
     <w:family w:val="roman"/>
     <w:pitch w:val="variable"/>
-    <w:sig w:usb0="E0002AFF" w:usb1="C0007841" w:usb2="00000009" w:usb3="00000000" w:csb0="000001FF" w:csb1="00000000"/>
+    <w:sig w:usb0="E0002EFF" w:usb1="C000785B" w:usb2="00000009" w:usb3="00000000" w:csb0="000001FF" w:csb1="00000000"/>
   </w:font>
   <w:font w:name="Microsoft Sans Serif">
     <w:panose1 w:val="020B0604020202020204"/>
@@ -3515,7 +3459,7 @@
     <w:charset w:val="00"/>
     <w:family w:val="swiss"/>
     <w:pitch w:val="variable"/>
-    <w:sig w:usb0="E0002AFF" w:usb1="C0007843" w:usb2="00000009" w:usb3="00000000" w:csb0="000001FF" w:csb1="00000000"/>
+    <w:sig w:usb0="E0002EFF" w:usb1="C000785B" w:usb2="00000009" w:usb3="00000000" w:csb0="000001FF" w:csb1="00000000"/>
   </w:font>
   <w:font w:name="MS Gothic">
     <w:altName w:val="ＭＳ ゴシック"/>
@@ -3530,14 +3474,14 @@
     <w:charset w:val="00"/>
     <w:family w:val="swiss"/>
     <w:pitch w:val="variable"/>
-    <w:sig w:usb0="E1002AFF" w:usb1="4000ACFF" w:usb2="00000009" w:usb3="00000000" w:csb0="000001FF" w:csb1="00000000"/>
+    <w:sig w:usb0="E4002EFF" w:usb1="C000247B" w:usb2="00000009" w:usb3="00000000" w:csb0="000001FF" w:csb1="00000000"/>
   </w:font>
   <w:font w:name="Calibri Light">
     <w:panose1 w:val="020F0302020204030204"/>
     <w:charset w:val="00"/>
     <w:family w:val="swiss"/>
     <w:pitch w:val="variable"/>
-    <w:sig w:usb0="A0002AEF" w:usb1="4000207B" w:usb2="00000000" w:usb3="00000000" w:csb0="000001FF" w:csb1="00000000"/>
+    <w:sig w:usb0="E4002EFF" w:usb1="C000247B" w:usb2="00000009" w:usb3="00000000" w:csb0="000001FF" w:csb1="00000000"/>
   </w:font>
 </w:fonts>
 </file>
@@ -4530,23 +4474,6 @@
 </file>
 
 <file path=customXml/item1.xml><?xml version="1.0" encoding="utf-8"?>
-<p:properties xmlns:p="http://schemas.microsoft.com/office/2006/metadata/properties" xmlns:xsi="http://www.w3.org/2001/XMLSchema-instance" xmlns:pc="http://schemas.microsoft.com/office/infopath/2007/PartnerControls">
-  <documentManagement>
-    <MediaServiceKeyPoints xmlns="71af3243-3dd4-4a8d-8c0d-dd76da1f02a5" xsi:nil="true"/>
-  </documentManagement>
-</p:properties>
-</file>
-
-<file path=customXml/item2.xml><?xml version="1.0" encoding="utf-8"?>
-<?mso-contentType ?>
-<FormTemplates xmlns="http://schemas.microsoft.com/sharepoint/v3/contenttype/forms">
-  <Display>DocumentLibraryForm</Display>
-  <Edit>DocumentLibraryForm</Edit>
-  <New>DocumentLibraryForm</New>
-</FormTemplates>
-</file>
-
-<file path=customXml/item3.xml><?xml version="1.0" encoding="utf-8"?>
 <ct:contentTypeSchema xmlns:ct="http://schemas.microsoft.com/office/2006/metadata/contentType" xmlns:ma="http://schemas.microsoft.com/office/2006/metadata/properties/metaAttributes" ct:_="" ma:_="" ma:contentTypeName="Document" ma:contentTypeID="0x01010079F111ED35F8CC479449609E8A0923A6" ma:contentTypeVersion="11" ma:contentTypeDescription="Create a new document." ma:contentTypeScope="" ma:versionID="1c2eb7a32e66fb6e4260f3771546a5e2">
   <xsd:schema xmlns:xsd="http://www.w3.org/2001/XMLSchema" xmlns:xs="http://www.w3.org/2001/XMLSchema" xmlns:p="http://schemas.microsoft.com/office/2006/metadata/properties" xmlns:ns2="71af3243-3dd4-4a8d-8c0d-dd76da1f02a5" xmlns:ns3="16c05727-aa75-4e4a-9b5f-8a80a1165891" targetNamespace="http://schemas.microsoft.com/office/2006/metadata/properties" ma:root="true" ma:fieldsID="04e1f6479c48b08974ba73b5ca973489" ns2:_="" ns3:_="">
     <xsd:import namespace="71af3243-3dd4-4a8d-8c0d-dd76da1f02a5"/>
@@ -4757,29 +4684,28 @@
 </ct:contentTypeSchema>
 </file>
 
+<file path=customXml/item2.xml><?xml version="1.0" encoding="utf-8"?>
+<?mso-contentType ?>
+<FormTemplates xmlns="http://schemas.microsoft.com/sharepoint/v3/contenttype/forms">
+  <Display>DocumentLibraryForm</Display>
+  <Edit>DocumentLibraryForm</Edit>
+  <New>DocumentLibraryForm</New>
+</FormTemplates>
+</file>
+
+<file path=customXml/item3.xml><?xml version="1.0" encoding="utf-8"?>
+<p:properties xmlns:p="http://schemas.microsoft.com/office/2006/metadata/properties" xmlns:xsi="http://www.w3.org/2001/XMLSchema-instance" xmlns:pc="http://schemas.microsoft.com/office/infopath/2007/PartnerControls">
+  <documentManagement>
+    <MediaServiceKeyPoints xmlns="71af3243-3dd4-4a8d-8c0d-dd76da1f02a5" xsi:nil="true"/>
+  </documentManagement>
+</p:properties>
+</file>
+
 <file path=customXml/item4.xml><?xml version="1.0" encoding="utf-8"?>
 <b:Sources xmlns:b="http://schemas.openxmlformats.org/officeDocument/2006/bibliography" xmlns="http://schemas.openxmlformats.org/officeDocument/2006/bibliography" SelectedStyle="\APASixthEditionOfficeOnline.xsl" StyleName="APA" Version="6"/>
 </file>
 
 <file path=customXml/itemProps1.xml><?xml version="1.0" encoding="utf-8"?>
-<ds:datastoreItem xmlns:ds="http://schemas.openxmlformats.org/officeDocument/2006/customXml" ds:itemID="{1060A5CD-D572-4691-8023-6CB900CDB1C8}">
-  <ds:schemaRefs>
-    <ds:schemaRef ds:uri="http://schemas.microsoft.com/office/2006/metadata/properties"/>
-    <ds:schemaRef ds:uri="http://schemas.microsoft.com/office/infopath/2007/PartnerControls"/>
-    <ds:schemaRef ds:uri="71af3243-3dd4-4a8d-8c0d-dd76da1f02a5"/>
-  </ds:schemaRefs>
-</ds:datastoreItem>
-</file>
-
-<file path=customXml/itemProps2.xml><?xml version="1.0" encoding="utf-8"?>
-<ds:datastoreItem xmlns:ds="http://schemas.openxmlformats.org/officeDocument/2006/customXml" ds:itemID="{BE79A267-30D1-403F-9D4D-8BF4D4A1E27E}">
-  <ds:schemaRefs>
-    <ds:schemaRef ds:uri="http://schemas.microsoft.com/sharepoint/v3/contenttype/forms"/>
-  </ds:schemaRefs>
-</ds:datastoreItem>
-</file>
-
-<file path=customXml/itemProps3.xml><?xml version="1.0" encoding="utf-8"?>
 <ds:datastoreItem xmlns:ds="http://schemas.openxmlformats.org/officeDocument/2006/customXml" ds:itemID="{133533A9-1996-4148-A30B-8772A754A3DE}">
   <ds:schemaRefs>
     <ds:schemaRef ds:uri="http://schemas.microsoft.com/office/2006/metadata/contentType"/>
@@ -4798,8 +4724,26 @@
 </ds:datastoreItem>
 </file>
 
+<file path=customXml/itemProps2.xml><?xml version="1.0" encoding="utf-8"?>
+<ds:datastoreItem xmlns:ds="http://schemas.openxmlformats.org/officeDocument/2006/customXml" ds:itemID="{BE79A267-30D1-403F-9D4D-8BF4D4A1E27E}">
+  <ds:schemaRefs>
+    <ds:schemaRef ds:uri="http://schemas.microsoft.com/sharepoint/v3/contenttype/forms"/>
+  </ds:schemaRefs>
+</ds:datastoreItem>
+</file>
+
+<file path=customXml/itemProps3.xml><?xml version="1.0" encoding="utf-8"?>
+<ds:datastoreItem xmlns:ds="http://schemas.openxmlformats.org/officeDocument/2006/customXml" ds:itemID="{1060A5CD-D572-4691-8023-6CB900CDB1C8}">
+  <ds:schemaRefs>
+    <ds:schemaRef ds:uri="http://schemas.microsoft.com/office/2006/metadata/properties"/>
+    <ds:schemaRef ds:uri="http://schemas.microsoft.com/office/infopath/2007/PartnerControls"/>
+    <ds:schemaRef ds:uri="71af3243-3dd4-4a8d-8c0d-dd76da1f02a5"/>
+  </ds:schemaRefs>
+</ds:datastoreItem>
+</file>
+
 <file path=customXml/itemProps4.xml><?xml version="1.0" encoding="utf-8"?>
-<ds:datastoreItem xmlns:ds="http://schemas.openxmlformats.org/officeDocument/2006/customXml" ds:itemID="{510E16B9-2F8A-46E3-8D98-2875249F8C3F}">
+<ds:datastoreItem xmlns:ds="http://schemas.openxmlformats.org/officeDocument/2006/customXml" ds:itemID="{9347EC33-A07C-4E01-B613-192E4ADED393}">
   <ds:schemaRefs>
     <ds:schemaRef ds:uri="http://schemas.openxmlformats.org/officeDocument/2006/bibliography"/>
   </ds:schemaRefs>

</xml_diff>

<commit_message>
added comments and formating to currency strings
</commit_message>
<xml_diff>
--- a/Test/Invoice Template/invoiceTemplate.docx
+++ b/Test/Invoice Template/invoiceTemplate.docx
@@ -66,8 +66,6 @@
           </w:tcPr>
           <w:p/>
         </w:tc>
-        <w:bookmarkStart w:id="0" w:name="_GoBack"/>
-        <w:bookmarkEnd w:id="0"/>
       </w:tr>
       <w:tr>
         <w:trPr>
@@ -629,41 +627,41 @@
             <w:r>
               <w:t xml:space="preserve">: </w:t>
             </w:r>
-            <w:r>
-              <w:fldChar w:fldCharType="begin"/>
-            </w:r>
-            <w:r>
-              <w:instrText xml:space="preserve"> MERGEFIELD  costPerHead  \* MERGEFORMAT </w:instrText>
-            </w:r>
-            <w:r>
-              <w:fldChar w:fldCharType="separate"/>
-            </w:r>
-            <w:r>
-              <w:rPr>
-                <w:noProof/>
-              </w:rPr>
-              <w:t>«costPerHead»</w:t>
-            </w:r>
-            <w:r>
-              <w:rPr>
-                <w:noProof/>
-              </w:rPr>
-              <w:fldChar w:fldCharType="end"/>
-            </w:r>
-            <w:r>
-              <w:t xml:space="preserve"> * number of guests</w:t>
-            </w:r>
-            <w:r>
-              <w:t xml:space="preserve">: </w:t>
-            </w:r>
-            <w:fldSimple w:instr=" MERGEFIELD  numberofguests  \* MERGEFORMAT ">
+            <w:fldSimple w:instr=" MERGEFIELD  costPerHead  \* MERGEFORMAT ">
               <w:r>
                 <w:rPr>
                   <w:noProof/>
                 </w:rPr>
-                <w:t>«numberofguests»</w:t>
+                <w:t>«costPerHead»</w:t>
               </w:r>
             </w:fldSimple>
+            <w:r>
+              <w:t xml:space="preserve"> * number of guests</w:t>
+            </w:r>
+            <w:r>
+              <w:t xml:space="preserve">: </w:t>
+            </w:r>
+            <w:r>
+              <w:fldChar w:fldCharType="begin"/>
+            </w:r>
+            <w:r>
+              <w:instrText xml:space="preserve"> MERGEFIELD  numberofguests  \* MERGEFORMAT </w:instrText>
+            </w:r>
+            <w:r>
+              <w:fldChar w:fldCharType="separate"/>
+            </w:r>
+            <w:r>
+              <w:rPr>
+                <w:noProof/>
+              </w:rPr>
+              <w:t>«numberofguests»</w:t>
+            </w:r>
+            <w:r>
+              <w:rPr>
+                <w:noProof/>
+              </w:rPr>
+              <w:fldChar w:fldCharType="end"/>
+            </w:r>
           </w:p>
         </w:tc>
         <w:tc>
@@ -736,14 +734,27 @@
             <w:r>
               <w:t xml:space="preserve">Band Name: </w:t>
             </w:r>
-            <w:fldSimple w:instr=" MERGEFIELD  BandName  \* MERGEFORMAT ">
-              <w:r>
-                <w:rPr>
-                  <w:noProof/>
-                </w:rPr>
-                <w:t>«BandName»</w:t>
-              </w:r>
-            </w:fldSimple>
+            <w:r>
+              <w:fldChar w:fldCharType="begin"/>
+            </w:r>
+            <w:r>
+              <w:instrText xml:space="preserve"> MERGEFIELD  BandName  \* MERGEFORMAT </w:instrText>
+            </w:r>
+            <w:r>
+              <w:fldChar w:fldCharType="separate"/>
+            </w:r>
+            <w:r>
+              <w:rPr>
+                <w:noProof/>
+              </w:rPr>
+              <w:t>«BandName»</w:t>
+            </w:r>
+            <w:r>
+              <w:rPr>
+                <w:noProof/>
+              </w:rPr>
+              <w:fldChar w:fldCharType="end"/>
+            </w:r>
           </w:p>
         </w:tc>
         <w:tc>
@@ -819,41 +830,49 @@
             <w:r>
               <w:t xml:space="preserve">: </w:t>
             </w:r>
-            <w:fldSimple w:instr=" MERGEFIELD  GuestsCost  \* MERGEFORMAT ">
+            <w:r>
+              <w:fldChar w:fldCharType="begin"/>
+            </w:r>
+            <w:r>
+              <w:instrText xml:space="preserve"> MERGEFIELD  GuestsCost  \* MERGEFORMAT </w:instrText>
+            </w:r>
+            <w:r>
+              <w:fldChar w:fldCharType="separate"/>
+            </w:r>
+            <w:r>
+              <w:rPr>
+                <w:noProof/>
+              </w:rPr>
+              <w:t>«GuestsCost»</w:t>
+            </w:r>
+            <w:r>
+              <w:rPr>
+                <w:noProof/>
+              </w:rPr>
+              <w:fldChar w:fldCharType="end"/>
+            </w:r>
+            <w:r>
+              <w:rPr>
+                <w:noProof/>
+              </w:rPr>
+              <w:t xml:space="preserve"> </w:t>
+            </w:r>
+            <w:bookmarkStart w:id="0" w:name="_GoBack"/>
+            <w:bookmarkEnd w:id="0"/>
+            <w:r>
+              <w:t>* the number of days</w:t>
+            </w:r>
+            <w:r>
+              <w:t xml:space="preserve">: </w:t>
+            </w:r>
+            <w:fldSimple w:instr=" MERGEFIELD  numberofDays  \* MERGEFORMAT ">
               <w:r>
                 <w:rPr>
                   <w:noProof/>
                 </w:rPr>
-                <w:t>«GuestsCost»</w:t>
+                <w:t>«numberofDays»</w:t>
               </w:r>
             </w:fldSimple>
-            <w:r>
-              <w:t>* the number of days</w:t>
-            </w:r>
-            <w:r>
-              <w:t xml:space="preserve">: </w:t>
-            </w:r>
-            <w:r>
-              <w:fldChar w:fldCharType="begin"/>
-            </w:r>
-            <w:r>
-              <w:instrText xml:space="preserve"> MERGEFIELD  numberofDays  \* MERGEFORMAT </w:instrText>
-            </w:r>
-            <w:r>
-              <w:fldChar w:fldCharType="separate"/>
-            </w:r>
-            <w:r>
-              <w:rPr>
-                <w:noProof/>
-              </w:rPr>
-              <w:t>«numberofDays»</w:t>
-            </w:r>
-            <w:r>
-              <w:rPr>
-                <w:noProof/>
-              </w:rPr>
-              <w:fldChar w:fldCharType="end"/>
-            </w:r>
           </w:p>
         </w:tc>
         <w:tc>
@@ -969,14 +988,27 @@
             <w:pPr>
               <w:jc w:val="right"/>
             </w:pPr>
-            <w:fldSimple w:instr=" MERGEFIELD  subTotal  \* MERGEFORMAT ">
-              <w:r>
-                <w:rPr>
-                  <w:noProof/>
-                </w:rPr>
-                <w:t>«subTotal»</w:t>
-              </w:r>
-            </w:fldSimple>
+            <w:r>
+              <w:fldChar w:fldCharType="begin"/>
+            </w:r>
+            <w:r>
+              <w:instrText xml:space="preserve"> MERGEFIELD  subTotal  \* MERGEFORMAT </w:instrText>
+            </w:r>
+            <w:r>
+              <w:fldChar w:fldCharType="separate"/>
+            </w:r>
+            <w:r>
+              <w:rPr>
+                <w:noProof/>
+              </w:rPr>
+              <w:t>«subTotal»</w:t>
+            </w:r>
+            <w:r>
+              <w:rPr>
+                <w:noProof/>
+              </w:rPr>
+              <w:fldChar w:fldCharType="end"/>
+            </w:r>
           </w:p>
         </w:tc>
       </w:tr>
@@ -1015,27 +1047,14 @@
             <w:pPr>
               <w:jc w:val="right"/>
             </w:pPr>
-            <w:r>
-              <w:fldChar w:fldCharType="begin"/>
-            </w:r>
-            <w:r>
-              <w:instrText xml:space="preserve"> MERGEFIELD  VAT  \* MERGEFORMAT </w:instrText>
-            </w:r>
-            <w:r>
-              <w:fldChar w:fldCharType="separate"/>
-            </w:r>
-            <w:r>
-              <w:rPr>
-                <w:noProof/>
-              </w:rPr>
-              <w:t>«VAT»</w:t>
-            </w:r>
-            <w:r>
-              <w:rPr>
-                <w:noProof/>
-              </w:rPr>
-              <w:fldChar w:fldCharType="end"/>
-            </w:r>
+            <w:fldSimple w:instr=" MERGEFIELD  VAT  \* MERGEFORMAT ">
+              <w:r>
+                <w:rPr>
+                  <w:noProof/>
+                </w:rPr>
+                <w:t>«VAT»</w:t>
+              </w:r>
+            </w:fldSimple>
           </w:p>
         </w:tc>
       </w:tr>
@@ -1093,27 +1112,14 @@
             <w:pPr>
               <w:jc w:val="right"/>
             </w:pPr>
-            <w:r>
-              <w:fldChar w:fldCharType="begin"/>
-            </w:r>
-            <w:r>
-              <w:instrText xml:space="preserve"> MERGEFIELD  TotalCost  \* MERGEFORMAT </w:instrText>
-            </w:r>
-            <w:r>
-              <w:fldChar w:fldCharType="separate"/>
-            </w:r>
-            <w:r>
-              <w:rPr>
-                <w:noProof/>
-              </w:rPr>
-              <w:t>«TotalCost»</w:t>
-            </w:r>
-            <w:r>
-              <w:rPr>
-                <w:noProof/>
-              </w:rPr>
-              <w:fldChar w:fldCharType="end"/>
-            </w:r>
+            <w:fldSimple w:instr=" MERGEFIELD  TotalCost  \* MERGEFORMAT ">
+              <w:r>
+                <w:rPr>
+                  <w:noProof/>
+                </w:rPr>
+                <w:t>«TotalCost»</w:t>
+              </w:r>
+            </w:fldSimple>
           </w:p>
         </w:tc>
       </w:tr>
@@ -4417,23 +4423,6 @@
 </file>
 
 <file path=customXml/item1.xml><?xml version="1.0" encoding="utf-8"?>
-<?mso-contentType ?>
-<FormTemplates xmlns="http://schemas.microsoft.com/sharepoint/v3/contenttype/forms">
-  <Display>DocumentLibraryForm</Display>
-  <Edit>DocumentLibraryForm</Edit>
-  <New>DocumentLibraryForm</New>
-</FormTemplates>
-</file>
-
-<file path=customXml/item2.xml><?xml version="1.0" encoding="utf-8"?>
-<p:properties xmlns:p="http://schemas.microsoft.com/office/2006/metadata/properties" xmlns:xsi="http://www.w3.org/2001/XMLSchema-instance" xmlns:pc="http://schemas.microsoft.com/office/infopath/2007/PartnerControls">
-  <documentManagement>
-    <MediaServiceKeyPoints xmlns="71af3243-3dd4-4a8d-8c0d-dd76da1f02a5" xsi:nil="true"/>
-  </documentManagement>
-</p:properties>
-</file>
-
-<file path=customXml/item3.xml><?xml version="1.0" encoding="utf-8"?>
 <ct:contentTypeSchema xmlns:ct="http://schemas.microsoft.com/office/2006/metadata/contentType" xmlns:ma="http://schemas.microsoft.com/office/2006/metadata/properties/metaAttributes" ct:_="" ma:_="" ma:contentTypeName="Document" ma:contentTypeID="0x01010079F111ED35F8CC479449609E8A0923A6" ma:contentTypeVersion="11" ma:contentTypeDescription="Create a new document." ma:contentTypeScope="" ma:versionID="1c2eb7a32e66fb6e4260f3771546a5e2">
   <xsd:schema xmlns:xsd="http://www.w3.org/2001/XMLSchema" xmlns:xs="http://www.w3.org/2001/XMLSchema" xmlns:p="http://schemas.microsoft.com/office/2006/metadata/properties" xmlns:ns2="71af3243-3dd4-4a8d-8c0d-dd76da1f02a5" xmlns:ns3="16c05727-aa75-4e4a-9b5f-8a80a1165891" targetNamespace="http://schemas.microsoft.com/office/2006/metadata/properties" ma:root="true" ma:fieldsID="04e1f6479c48b08974ba73b5ca973489" ns2:_="" ns3:_="">
     <xsd:import namespace="71af3243-3dd4-4a8d-8c0d-dd76da1f02a5"/>
@@ -4644,29 +4633,28 @@
 </ct:contentTypeSchema>
 </file>
 
+<file path=customXml/item2.xml><?xml version="1.0" encoding="utf-8"?>
+<p:properties xmlns:p="http://schemas.microsoft.com/office/2006/metadata/properties" xmlns:xsi="http://www.w3.org/2001/XMLSchema-instance" xmlns:pc="http://schemas.microsoft.com/office/infopath/2007/PartnerControls">
+  <documentManagement>
+    <MediaServiceKeyPoints xmlns="71af3243-3dd4-4a8d-8c0d-dd76da1f02a5" xsi:nil="true"/>
+  </documentManagement>
+</p:properties>
+</file>
+
+<file path=customXml/item3.xml><?xml version="1.0" encoding="utf-8"?>
+<?mso-contentType ?>
+<FormTemplates xmlns="http://schemas.microsoft.com/sharepoint/v3/contenttype/forms">
+  <Display>DocumentLibraryForm</Display>
+  <Edit>DocumentLibraryForm</Edit>
+  <New>DocumentLibraryForm</New>
+</FormTemplates>
+</file>
+
 <file path=customXml/item4.xml><?xml version="1.0" encoding="utf-8"?>
 <b:Sources xmlns:b="http://schemas.openxmlformats.org/officeDocument/2006/bibliography" xmlns="http://schemas.openxmlformats.org/officeDocument/2006/bibliography" SelectedStyle="\APASixthEditionOfficeOnline.xsl" StyleName="APA" Version="6"/>
 </file>
 
 <file path=customXml/itemProps1.xml><?xml version="1.0" encoding="utf-8"?>
-<ds:datastoreItem xmlns:ds="http://schemas.openxmlformats.org/officeDocument/2006/customXml" ds:itemID="{BE79A267-30D1-403F-9D4D-8BF4D4A1E27E}">
-  <ds:schemaRefs>
-    <ds:schemaRef ds:uri="http://schemas.microsoft.com/sharepoint/v3/contenttype/forms"/>
-  </ds:schemaRefs>
-</ds:datastoreItem>
-</file>
-
-<file path=customXml/itemProps2.xml><?xml version="1.0" encoding="utf-8"?>
-<ds:datastoreItem xmlns:ds="http://schemas.openxmlformats.org/officeDocument/2006/customXml" ds:itemID="{1060A5CD-D572-4691-8023-6CB900CDB1C8}">
-  <ds:schemaRefs>
-    <ds:schemaRef ds:uri="http://schemas.microsoft.com/office/2006/metadata/properties"/>
-    <ds:schemaRef ds:uri="http://schemas.microsoft.com/office/infopath/2007/PartnerControls"/>
-    <ds:schemaRef ds:uri="71af3243-3dd4-4a8d-8c0d-dd76da1f02a5"/>
-  </ds:schemaRefs>
-</ds:datastoreItem>
-</file>
-
-<file path=customXml/itemProps3.xml><?xml version="1.0" encoding="utf-8"?>
 <ds:datastoreItem xmlns:ds="http://schemas.openxmlformats.org/officeDocument/2006/customXml" ds:itemID="{133533A9-1996-4148-A30B-8772A754A3DE}">
   <ds:schemaRefs>
     <ds:schemaRef ds:uri="http://schemas.microsoft.com/office/2006/metadata/contentType"/>
@@ -4685,8 +4673,26 @@
 </ds:datastoreItem>
 </file>
 
+<file path=customXml/itemProps2.xml><?xml version="1.0" encoding="utf-8"?>
+<ds:datastoreItem xmlns:ds="http://schemas.openxmlformats.org/officeDocument/2006/customXml" ds:itemID="{1060A5CD-D572-4691-8023-6CB900CDB1C8}">
+  <ds:schemaRefs>
+    <ds:schemaRef ds:uri="http://schemas.microsoft.com/office/2006/metadata/properties"/>
+    <ds:schemaRef ds:uri="http://schemas.microsoft.com/office/infopath/2007/PartnerControls"/>
+    <ds:schemaRef ds:uri="71af3243-3dd4-4a8d-8c0d-dd76da1f02a5"/>
+  </ds:schemaRefs>
+</ds:datastoreItem>
+</file>
+
+<file path=customXml/itemProps3.xml><?xml version="1.0" encoding="utf-8"?>
+<ds:datastoreItem xmlns:ds="http://schemas.openxmlformats.org/officeDocument/2006/customXml" ds:itemID="{BE79A267-30D1-403F-9D4D-8BF4D4A1E27E}">
+  <ds:schemaRefs>
+    <ds:schemaRef ds:uri="http://schemas.microsoft.com/sharepoint/v3/contenttype/forms"/>
+  </ds:schemaRefs>
+</ds:datastoreItem>
+</file>
+
 <file path=customXml/itemProps4.xml><?xml version="1.0" encoding="utf-8"?>
-<ds:datastoreItem xmlns:ds="http://schemas.openxmlformats.org/officeDocument/2006/customXml" ds:itemID="{68FBB8E3-AABE-4A78-85AC-120882C3287A}">
+<ds:datastoreItem xmlns:ds="http://schemas.openxmlformats.org/officeDocument/2006/customXml" ds:itemID="{85A2863F-44B4-4BCC-B42C-F5B0E37FEC78}">
   <ds:schemaRefs>
     <ds:schemaRef ds:uri="http://schemas.openxmlformats.org/officeDocument/2006/bibliography"/>
   </ds:schemaRefs>

</xml_diff>